<commit_message>
add protocol in template
</commit_message>
<xml_diff>
--- a/template.docx
+++ b/template.docx
@@ -426,8 +426,8 @@
         </w:rPr>
         <w:t xml:space="preserve">{ </w:t>
       </w:r>
-      <w:bookmarkStart w:id="1" w:name="__DdeLink__258_576417386"/>
-      <w:bookmarkStart w:id="2" w:name="__DdeLink__260_576417386"/>
+      <w:bookmarkStart w:id="1" w:name="__DdeLink__260_576417386"/>
+      <w:bookmarkStart w:id="2" w:name="__DdeLink__258_576417386"/>
       <w:r>
         <w:rPr>
           <w:color w:val="C9211E" w:themeShade="bf"/>
@@ -662,7 +662,31 @@
           <w:sz w:val="28"/>
           <w:szCs w:val="28"/>
         </w:rPr>
-        <w:t>, в</w:t>
+        <w:t>,</w:t>
+      </w:r>
+      <w:r>
+        <w:rPr>
+          <w:color w:val="943634"/>
+          <w:sz w:val="28"/>
+          <w:szCs w:val="28"/>
+        </w:rPr>
+        <w:t>{{protocol_efi}}</w:t>
+      </w:r>
+      <w:r>
+        <w:rPr>
+          <w:color w:val="00B050"/>
+          <w:sz w:val="28"/>
+          <w:szCs w:val="28"/>
+        </w:rPr>
+        <w:t xml:space="preserve"> </w:t>
+      </w:r>
+      <w:r>
+        <w:rPr>
+          <w:color w:val="000000"/>
+          <w:sz w:val="28"/>
+          <w:szCs w:val="28"/>
+        </w:rPr>
+        <w:t>в</w:t>
       </w:r>
       <w:r>
         <w:rPr>

</xml_diff>

<commit_message>
edit template and promts
</commit_message>
<xml_diff>
--- a/template.docx
+++ b/template.docx
@@ -383,7 +383,7 @@
           <w:sz w:val="28"/>
           <w:szCs w:val="28"/>
         </w:rPr>
-        <w:t xml:space="preserve">, смонтированный по адресу: </w:t>
+        <w:t xml:space="preserve">, </w:t>
       </w:r>
       <w:r>
         <w:rPr>
@@ -426,8 +426,8 @@
         </w:rPr>
         <w:t xml:space="preserve">{ </w:t>
       </w:r>
-      <w:bookmarkStart w:id="1" w:name="__DdeLink__260_576417386"/>
-      <w:bookmarkStart w:id="2" w:name="__DdeLink__258_576417386"/>
+      <w:bookmarkStart w:id="1" w:name="__DdeLink__258_576417386"/>
+      <w:bookmarkStart w:id="2" w:name="__DdeLink__260_576417386"/>
       <w:r>
         <w:rPr>
           <w:color w:val="C9211E" w:themeShade="bf"/>

</xml_diff>